<commit_message>
Fixed group A instructions and the master, added a code review
</commit_message>
<xml_diff>
--- a/labs/Lab 05/CS133JS_Lab05_CodeReview_17Sp.docx
+++ b/labs/Lab 05/CS133JS_Lab05_CodeReview_17Sp.docx
@@ -558,7 +558,13 @@
               <w:rPr>
                 <w:i/>
               </w:rPr>
-              <w:t>clock.htm</w:t>
+              <w:t>ccc</w:t>
+            </w:r>
+            <w:r>
+              <w:rPr>
+                <w:i/>
+              </w:rPr>
+              <w:t>.htm</w:t>
             </w:r>
             <w:r>
               <w:t xml:space="preserve"> contain a script element with a link to </w:t>
@@ -916,6 +922,8 @@
         </w:rPr>
         <w:br w:type="page"/>
       </w:r>
+      <w:bookmarkStart w:id="0" w:name="_GoBack"/>
+      <w:bookmarkEnd w:id="0"/>
     </w:p>
     <w:p>
       <w:pPr>
@@ -2219,31 +2227,7 @@
               <w:rPr>
                 <w:rFonts w:asciiTheme="minorHAnsi" w:hAnsiTheme="minorHAnsi"/>
               </w:rPr>
-              <w:t xml:space="preserve">Does the form contain two </w:t>
-            </w:r>
-            <w:r>
-              <w:rPr>
-                <w:rFonts w:asciiTheme="minorHAnsi" w:hAnsiTheme="minorHAnsi"/>
-              </w:rPr>
-              <w:t>button</w:t>
-            </w:r>
-            <w:r>
-              <w:rPr>
-                <w:rFonts w:asciiTheme="minorHAnsi" w:hAnsiTheme="minorHAnsi"/>
-              </w:rPr>
-              <w:t xml:space="preserve"> elements</w:t>
-            </w:r>
-            <w:r>
-              <w:rPr>
-                <w:rFonts w:asciiTheme="minorHAnsi" w:hAnsiTheme="minorHAnsi"/>
-              </w:rPr>
-              <w:t xml:space="preserve"> (input elements with button attributes)</w:t>
-            </w:r>
-            <w:r>
-              <w:rPr>
-                <w:rFonts w:asciiTheme="minorHAnsi" w:hAnsiTheme="minorHAnsi"/>
-              </w:rPr>
-              <w:t>?</w:t>
+              <w:t>Does the form contain two button elements (input elements with button attributes)?</w:t>
             </w:r>
           </w:p>
         </w:tc>
@@ -2411,8 +2395,6 @@
               </w:rPr>
               <w:t>is the average of all the numbers displayed?</w:t>
             </w:r>
-            <w:bookmarkStart w:id="0" w:name="_GoBack"/>
-            <w:bookmarkEnd w:id="0"/>
           </w:p>
         </w:tc>
         <w:tc>

</xml_diff>